<commit_message>
submission file changed, summary of flowchart added
</commit_message>
<xml_diff>
--- a/Working on S3/Part B.docx
+++ b/Working on S3/Part B.docx
@@ -78,16 +78,7 @@
           <w:szCs w:val="32"/>
           <w:lang w:val="en-IN"/>
         </w:rPr>
-        <w:t>C</w:t>
-      </w:r>
-      <w:r>
-        <w:rPr>
-          <w:rFonts w:ascii="Times New Roman" w:hAnsi="Times New Roman" w:cs="Times New Roman"/>
-          <w:sz w:val="32"/>
-          <w:szCs w:val="32"/>
-          <w:lang w:val="en-IN"/>
-        </w:rPr>
-        <w:t xml:space="preserve">reate </w:t>
+        <w:t xml:space="preserve">Create </w:t>
       </w:r>
       <w:r>
         <w:rPr>
@@ -592,16 +583,7 @@
           <w:szCs w:val="32"/>
           <w:lang w:val="en-IN"/>
         </w:rPr>
-        <w:t>C</w:t>
-      </w:r>
-      <w:r>
-        <w:rPr>
-          <w:rFonts w:ascii="Times New Roman" w:hAnsi="Times New Roman" w:cs="Times New Roman"/>
-          <w:sz w:val="32"/>
-          <w:szCs w:val="32"/>
-          <w:lang w:val="en-IN"/>
-        </w:rPr>
-        <w:t>reate a second bucket named “second-bucket-csci-5410” using python</w:t>
+        <w:t>Create a second bucket named “second-bucket-csci-5410” using python</w:t>
       </w:r>
       <w:r>
         <w:rPr>
@@ -1523,71 +1505,152 @@
         <w:ind w:left="0"/>
         <w:rPr>
           <w:rFonts w:ascii="Times New Roman" w:hAnsi="Times New Roman" w:cs="Times New Roman"/>
-          <w:sz w:val="32"/>
-          <w:szCs w:val="32"/>
-          <w:lang w:val="en-IN"/>
-        </w:rPr>
-      </w:pPr>
-    </w:p>
-    <w:p>
-      <w:pPr>
-        <w:pStyle w:val="ListParagraph"/>
-        <w:ind w:left="0"/>
-        <w:rPr>
-          <w:rFonts w:ascii="Times New Roman" w:hAnsi="Times New Roman" w:cs="Times New Roman"/>
-          <w:sz w:val="32"/>
-          <w:szCs w:val="32"/>
-          <w:lang w:val="en-IN"/>
-        </w:rPr>
-      </w:pPr>
-    </w:p>
-    <w:p>
-      <w:pPr>
-        <w:pStyle w:val="ListParagraph"/>
-        <w:ind w:left="0"/>
-        <w:rPr>
-          <w:rFonts w:ascii="Times New Roman" w:hAnsi="Times New Roman" w:cs="Times New Roman"/>
-          <w:sz w:val="32"/>
-          <w:szCs w:val="32"/>
-          <w:lang w:val="en-IN"/>
-        </w:rPr>
-      </w:pPr>
-    </w:p>
-    <w:p>
-      <w:pPr>
-        <w:pStyle w:val="ListParagraph"/>
-        <w:ind w:left="0"/>
-        <w:rPr>
-          <w:rFonts w:ascii="Times New Roman" w:hAnsi="Times New Roman" w:cs="Times New Roman"/>
-          <w:sz w:val="32"/>
-          <w:szCs w:val="32"/>
-          <w:lang w:val="en-IN"/>
-        </w:rPr>
-      </w:pPr>
-    </w:p>
-    <w:p>
-      <w:pPr>
-        <w:pStyle w:val="ListParagraph"/>
-        <w:ind w:left="0"/>
-        <w:rPr>
-          <w:rFonts w:ascii="Times New Roman" w:hAnsi="Times New Roman" w:cs="Times New Roman"/>
-          <w:sz w:val="32"/>
-          <w:szCs w:val="32"/>
-          <w:lang w:val="en-IN"/>
-        </w:rPr>
-      </w:pPr>
-    </w:p>
-    <w:p>
-      <w:pPr>
-        <w:pStyle w:val="ListParagraph"/>
-        <w:ind w:left="0"/>
-        <w:rPr>
-          <w:rFonts w:ascii="Times New Roman" w:hAnsi="Times New Roman" w:cs="Times New Roman"/>
-          <w:sz w:val="32"/>
-          <w:szCs w:val="32"/>
-          <w:lang w:val="en-IN"/>
-        </w:rPr>
-      </w:pPr>
+          <w:sz w:val="36"/>
+          <w:szCs w:val="36"/>
+          <w:lang w:val="en-IN"/>
+        </w:rPr>
+      </w:pPr>
+      <w:r>
+        <w:rPr>
+          <w:rFonts w:ascii="Times New Roman" w:hAnsi="Times New Roman" w:cs="Times New Roman"/>
+          <w:sz w:val="24"/>
+          <w:szCs w:val="24"/>
+          <w:lang w:val="en-US"/>
+        </w:rPr>
+        <w:t xml:space="preserve">In the experiment, first and foremost I created a bucket 'first-bucket-csci-5410'. Then I started creating a user in IAM, but later I found that we </w:t>
+      </w:r>
+      <w:r>
+        <w:rPr>
+          <w:rFonts w:ascii="Times New Roman" w:hAnsi="Times New Roman" w:cs="Times New Roman"/>
+          <w:sz w:val="24"/>
+          <w:szCs w:val="24"/>
+          <w:lang w:val="en-US"/>
+        </w:rPr>
+        <w:t>cannot</w:t>
+      </w:r>
+      <w:r>
+        <w:rPr>
+          <w:rFonts w:ascii="Times New Roman" w:hAnsi="Times New Roman" w:cs="Times New Roman"/>
+          <w:sz w:val="24"/>
+          <w:szCs w:val="24"/>
+          <w:lang w:val="en-US"/>
+        </w:rPr>
+        <w:t xml:space="preserve"> create IAM users in AWS educate account.  Then I integrated my python script with AWS S3 using the credentials put in 'Users/&lt;username&gt;/</w:t>
+      </w:r>
+      <w:proofErr w:type="gramStart"/>
+      <w:r>
+        <w:rPr>
+          <w:rFonts w:ascii="Times New Roman" w:hAnsi="Times New Roman" w:cs="Times New Roman"/>
+          <w:sz w:val="24"/>
+          <w:szCs w:val="24"/>
+          <w:lang w:val="en-US"/>
+        </w:rPr>
+        <w:t>'.aws</w:t>
+      </w:r>
+      <w:proofErr w:type="gramEnd"/>
+      <w:r>
+        <w:rPr>
+          <w:rFonts w:ascii="Times New Roman" w:hAnsi="Times New Roman" w:cs="Times New Roman"/>
+          <w:sz w:val="24"/>
+          <w:szCs w:val="24"/>
+          <w:lang w:val="en-US"/>
+        </w:rPr>
+        <w:t>/credentials file. After checking that my set up is complete, I uploaded 'harsh.txt' key to the bucket. Then I created another bucket named 'second-bucket-csci-5410' and changed its access permission using the 'put_public_access_</w:t>
+      </w:r>
+      <w:proofErr w:type="gramStart"/>
+      <w:r>
+        <w:rPr>
+          <w:rFonts w:ascii="Times New Roman" w:hAnsi="Times New Roman" w:cs="Times New Roman"/>
+          <w:sz w:val="24"/>
+          <w:szCs w:val="24"/>
+          <w:lang w:val="en-US"/>
+        </w:rPr>
+        <w:t>block(</w:t>
+      </w:r>
+      <w:proofErr w:type="gramEnd"/>
+      <w:r>
+        <w:rPr>
+          <w:rFonts w:ascii="Times New Roman" w:hAnsi="Times New Roman" w:cs="Times New Roman"/>
+          <w:sz w:val="24"/>
+          <w:szCs w:val="24"/>
+          <w:lang w:val="en-US"/>
+        </w:rPr>
+        <w:t>)' method. I also changed its ACL permissions to 'READ' using 'put_bucket_</w:t>
+      </w:r>
+      <w:proofErr w:type="gramStart"/>
+      <w:r>
+        <w:rPr>
+          <w:rFonts w:ascii="Times New Roman" w:hAnsi="Times New Roman" w:cs="Times New Roman"/>
+          <w:sz w:val="24"/>
+          <w:szCs w:val="24"/>
+          <w:lang w:val="en-US"/>
+        </w:rPr>
+        <w:t>acl(</w:t>
+      </w:r>
+      <w:proofErr w:type="gramEnd"/>
+      <w:r>
+        <w:rPr>
+          <w:rFonts w:ascii="Times New Roman" w:hAnsi="Times New Roman" w:cs="Times New Roman"/>
+          <w:sz w:val="24"/>
+          <w:szCs w:val="24"/>
+          <w:lang w:val="en-US"/>
+        </w:rPr>
+        <w:t xml:space="preserve">)' method. Then I copied the key from former bucket to later created bucket and deleted the key from former bucket </w:t>
+      </w:r>
+      <w:r>
+        <w:rPr>
+          <w:rFonts w:ascii="Times New Roman" w:hAnsi="Times New Roman" w:cs="Times New Roman"/>
+          <w:sz w:val="24"/>
+          <w:szCs w:val="24"/>
+          <w:lang w:val="en-US"/>
+        </w:rPr>
+        <w:t xml:space="preserve">which ultimately </w:t>
+      </w:r>
+      <w:r>
+        <w:rPr>
+          <w:rFonts w:ascii="Times New Roman" w:hAnsi="Times New Roman" w:cs="Times New Roman"/>
+          <w:sz w:val="24"/>
+          <w:szCs w:val="24"/>
+          <w:lang w:val="en-US"/>
+        </w:rPr>
+        <w:t>move</w:t>
+      </w:r>
+      <w:r>
+        <w:rPr>
+          <w:rFonts w:ascii="Times New Roman" w:hAnsi="Times New Roman" w:cs="Times New Roman"/>
+          <w:sz w:val="24"/>
+          <w:szCs w:val="24"/>
+          <w:lang w:val="en-US"/>
+        </w:rPr>
+        <w:t>d</w:t>
+      </w:r>
+      <w:r>
+        <w:rPr>
+          <w:rFonts w:ascii="Times New Roman" w:hAnsi="Times New Roman" w:cs="Times New Roman"/>
+          <w:sz w:val="24"/>
+          <w:szCs w:val="24"/>
+          <w:lang w:val="en-US"/>
+        </w:rPr>
+        <w:t xml:space="preserve"> the </w:t>
+      </w:r>
+      <w:r>
+        <w:rPr>
+          <w:rFonts w:ascii="Times New Roman" w:hAnsi="Times New Roman" w:cs="Times New Roman"/>
+          <w:sz w:val="24"/>
+          <w:szCs w:val="24"/>
+          <w:lang w:val="en-US"/>
+        </w:rPr>
+        <w:t>k</w:t>
+      </w:r>
+      <w:r>
+        <w:rPr>
+          <w:rFonts w:ascii="Times New Roman" w:hAnsi="Times New Roman" w:cs="Times New Roman"/>
+          <w:sz w:val="24"/>
+          <w:szCs w:val="24"/>
+          <w:lang w:val="en-US"/>
+        </w:rPr>
+        <w:t>ey.</w:t>
+      </w:r>
     </w:p>
     <w:p>
       <w:pPr>
@@ -4090,8 +4153,8 @@
         <w:rPr>
           <w:rFonts w:ascii="Times New Roman" w:hAnsi="Times New Roman" w:cs="Times New Roman"/>
           <w:color w:val="000000"/>
-          <w:sz w:val="20"/>
-          <w:szCs w:val="20"/>
+          <w:sz w:val="24"/>
+          <w:szCs w:val="24"/>
           <w:shd w:val="clear" w:color="auto" w:fill="FFFFFF"/>
         </w:rPr>
       </w:pPr>
@@ -4099,8 +4162,8 @@
         <w:rPr>
           <w:rFonts w:ascii="Times New Roman" w:hAnsi="Times New Roman" w:cs="Times New Roman"/>
           <w:color w:val="000000"/>
-          <w:sz w:val="20"/>
-          <w:szCs w:val="20"/>
+          <w:sz w:val="24"/>
+          <w:szCs w:val="24"/>
           <w:shd w:val="clear" w:color="auto" w:fill="FFFFFF"/>
         </w:rPr>
         <w:t>[1]"Python S3 Examples — Ceph Documentation", </w:t>
@@ -4111,8 +4174,8 @@
           <w:i/>
           <w:iCs/>
           <w:color w:val="000000"/>
-          <w:sz w:val="20"/>
-          <w:szCs w:val="20"/>
+          <w:sz w:val="24"/>
+          <w:szCs w:val="24"/>
           <w:shd w:val="clear" w:color="auto" w:fill="FFFFFF"/>
         </w:rPr>
         <w:t>Docs.ceph.com</w:t>
@@ -4121,8 +4184,8 @@
         <w:rPr>
           <w:rFonts w:ascii="Times New Roman" w:hAnsi="Times New Roman" w:cs="Times New Roman"/>
           <w:color w:val="000000"/>
-          <w:sz w:val="20"/>
-          <w:szCs w:val="20"/>
+          <w:sz w:val="24"/>
+          <w:szCs w:val="24"/>
           <w:shd w:val="clear" w:color="auto" w:fill="FFFFFF"/>
         </w:rPr>
         <w:t>, 2020. [Online]. Available: https://docs.ceph.com/docs/master/radosgw/s3/python/. [Accessed: 25- May- 2020].</w:t>
@@ -4136,8 +4199,8 @@
         <w:rPr>
           <w:rFonts w:ascii="Times New Roman" w:hAnsi="Times New Roman" w:cs="Times New Roman"/>
           <w:color w:val="000000"/>
-          <w:sz w:val="20"/>
-          <w:szCs w:val="20"/>
+          <w:sz w:val="24"/>
+          <w:szCs w:val="24"/>
           <w:shd w:val="clear" w:color="auto" w:fill="FFFFFF"/>
         </w:rPr>
       </w:pPr>
@@ -4150,8 +4213,8 @@
         <w:rPr>
           <w:rFonts w:ascii="Times New Roman" w:hAnsi="Times New Roman" w:cs="Times New Roman"/>
           <w:color w:val="000000"/>
-          <w:sz w:val="20"/>
-          <w:szCs w:val="20"/>
+          <w:sz w:val="24"/>
+          <w:szCs w:val="24"/>
           <w:shd w:val="clear" w:color="auto" w:fill="FFFFFF"/>
         </w:rPr>
       </w:pPr>
@@ -4159,8 +4222,8 @@
         <w:rPr>
           <w:rFonts w:ascii="Times New Roman" w:hAnsi="Times New Roman" w:cs="Times New Roman"/>
           <w:color w:val="000000"/>
-          <w:sz w:val="20"/>
-          <w:szCs w:val="20"/>
+          <w:sz w:val="24"/>
+          <w:szCs w:val="24"/>
           <w:shd w:val="clear" w:color="auto" w:fill="FFFFFF"/>
         </w:rPr>
         <w:t>[2]"Amazon S3 examples — Boto3 Docs 1.13.16 documentation", </w:t>
@@ -4171,8 +4234,8 @@
           <w:i/>
           <w:iCs/>
           <w:color w:val="000000"/>
-          <w:sz w:val="20"/>
-          <w:szCs w:val="20"/>
+          <w:sz w:val="24"/>
+          <w:szCs w:val="24"/>
           <w:shd w:val="clear" w:color="auto" w:fill="FFFFFF"/>
         </w:rPr>
         <w:t>Boto3.amazonaws.com</w:t>
@@ -4181,8 +4244,8 @@
         <w:rPr>
           <w:rFonts w:ascii="Times New Roman" w:hAnsi="Times New Roman" w:cs="Times New Roman"/>
           <w:color w:val="000000"/>
-          <w:sz w:val="20"/>
-          <w:szCs w:val="20"/>
+          <w:sz w:val="24"/>
+          <w:szCs w:val="24"/>
           <w:shd w:val="clear" w:color="auto" w:fill="FFFFFF"/>
         </w:rPr>
         <w:t>, 2020. [Online]. Available: https://boto3.amazonaws.com/v1/documentation/api/latest/guide/s3-examples.html. [Accessed: 25- May- 2020].</w:t>
@@ -4196,8 +4259,8 @@
         <w:rPr>
           <w:rFonts w:ascii="Times New Roman" w:hAnsi="Times New Roman" w:cs="Times New Roman"/>
           <w:color w:val="000000"/>
-          <w:sz w:val="20"/>
-          <w:szCs w:val="20"/>
+          <w:sz w:val="24"/>
+          <w:szCs w:val="24"/>
           <w:shd w:val="clear" w:color="auto" w:fill="FFFFFF"/>
         </w:rPr>
       </w:pPr>
@@ -4209,8 +4272,8 @@
         <w:jc w:val="both"/>
         <w:rPr>
           <w:rFonts w:ascii="Times New Roman" w:hAnsi="Times New Roman" w:cs="Times New Roman"/>
-          <w:sz w:val="32"/>
-          <w:szCs w:val="32"/>
+          <w:sz w:val="40"/>
+          <w:szCs w:val="40"/>
           <w:lang w:val="en-IN"/>
         </w:rPr>
       </w:pPr>
@@ -4218,8 +4281,8 @@
         <w:rPr>
           <w:rFonts w:ascii="Times New Roman" w:hAnsi="Times New Roman" w:cs="Times New Roman"/>
           <w:color w:val="000000"/>
-          <w:sz w:val="20"/>
-          <w:szCs w:val="20"/>
+          <w:sz w:val="24"/>
+          <w:szCs w:val="24"/>
           <w:shd w:val="clear" w:color="auto" w:fill="FFFFFF"/>
         </w:rPr>
         <w:t>[3]R. Python, "Python, Boto3, and AWS S3: Demystified – Real Python", </w:t>
@@ -4230,8 +4293,8 @@
           <w:i/>
           <w:iCs/>
           <w:color w:val="000000"/>
-          <w:sz w:val="20"/>
-          <w:szCs w:val="20"/>
+          <w:sz w:val="24"/>
+          <w:szCs w:val="24"/>
           <w:shd w:val="clear" w:color="auto" w:fill="FFFFFF"/>
         </w:rPr>
         <w:t>Realpython.com</w:t>
@@ -4240,8 +4303,8 @@
         <w:rPr>
           <w:rFonts w:ascii="Times New Roman" w:hAnsi="Times New Roman" w:cs="Times New Roman"/>
           <w:color w:val="000000"/>
-          <w:sz w:val="20"/>
-          <w:szCs w:val="20"/>
+          <w:sz w:val="24"/>
+          <w:szCs w:val="24"/>
           <w:shd w:val="clear" w:color="auto" w:fill="FFFFFF"/>
         </w:rPr>
         <w:t>, 2020. [Online]. Available: https://realpython.com/python-boto3-aws-s3/. [Accessed: 25- May- 2020].</w:t>
@@ -5349,7 +5412,7 @@
 </file>
 
 <file path=customXml/itemProps1.xml><?xml version="1.0" encoding="utf-8"?>
-<ds:datastoreItem xmlns:ds="http://schemas.openxmlformats.org/officeDocument/2006/customXml" ds:itemID="{35F2AC85-5B43-46A1-B49F-DF78C71AE789}">
+<ds:datastoreItem xmlns:ds="http://schemas.openxmlformats.org/officeDocument/2006/customXml" ds:itemID="{B10A2F9D-F9C2-4244-9DC0-7B129D579B55}">
   <ds:schemaRefs>
     <ds:schemaRef ds:uri="http://schemas.openxmlformats.org/officeDocument/2006/bibliography"/>
   </ds:schemaRefs>

</xml_diff>